<commit_message>
Switch to M365 App
</commit_message>
<xml_diff>
--- a/ResourceFiles/Copilot_interactive_experience_tasks_Microsoft_Copilot.docx
+++ b/ResourceFiles/Copilot_interactive_experience_tasks_Microsoft_Copilot.docx
@@ -2624,7 +2624,7 @@
         <w:t xml:space="preserve"> </w:t>
       </w:r>
       <w:r>
-        <w:t>Copilot</w:t>
+        <w:t>365</w:t>
       </w:r>
       <w:r>
         <w:rPr>
@@ -2745,6 +2745,7 @@
       <w:r>
         <w:rPr>
           <w:i w:val="0"/>
+          <w:noProof/>
           <w:sz w:val="20"/>
         </w:rPr>
         <w:drawing>
@@ -2919,149 +2920,14 @@
           <w:u w:val="none"/>
         </w:rPr>
       </w:pPr>
-      <w:hyperlink r:id="rId10">
-        <w:r>
-          <w:rPr>
-            <w:color w:val="0078D3"/>
-            <w:u w:color="0078D3"/>
-          </w:rPr>
-          <w:t>Download</w:t>
-        </w:r>
-        <w:r>
-          <w:rPr>
-            <w:color w:val="0078D3"/>
-            <w:spacing w:val="-6"/>
-            <w:u w:color="0078D3"/>
-          </w:rPr>
-          <w:t xml:space="preserve"> </w:t>
-        </w:r>
-        <w:r>
-          <w:rPr>
-            <w:color w:val="0078D3"/>
-            <w:u w:color="0078D3"/>
-          </w:rPr>
-          <w:t>the</w:t>
-        </w:r>
-        <w:r>
-          <w:rPr>
-            <w:color w:val="0078D3"/>
-            <w:spacing w:val="-5"/>
-            <w:u w:color="0078D3"/>
-          </w:rPr>
-          <w:t xml:space="preserve"> </w:t>
-        </w:r>
-        <w:r>
-          <w:rPr>
-            <w:color w:val="0078D3"/>
-            <w:u w:color="0078D3"/>
-          </w:rPr>
-          <w:t>Microsoft</w:t>
-        </w:r>
-        <w:r>
-          <w:rPr>
-            <w:color w:val="0078D3"/>
-            <w:spacing w:val="-6"/>
-            <w:u w:color="0078D3"/>
-          </w:rPr>
-          <w:t xml:space="preserve"> </w:t>
-        </w:r>
-        <w:r>
-          <w:rPr>
-            <w:color w:val="0078D3"/>
-            <w:u w:color="0078D3"/>
-          </w:rPr>
-          <w:t>Copilot</w:t>
-        </w:r>
-        <w:r>
-          <w:rPr>
-            <w:color w:val="0078D3"/>
-            <w:spacing w:val="-6"/>
-            <w:u w:color="0078D3"/>
-          </w:rPr>
-          <w:t xml:space="preserve"> </w:t>
-        </w:r>
-        <w:r>
-          <w:rPr>
-            <w:color w:val="0078D3"/>
-            <w:u w:color="0078D3"/>
-          </w:rPr>
-          <w:t>app</w:t>
-        </w:r>
-        <w:r>
-          <w:rPr>
-            <w:color w:val="0078D3"/>
-            <w:spacing w:val="-6"/>
-            <w:u w:color="0078D3"/>
-          </w:rPr>
-          <w:t xml:space="preserve"> </w:t>
-        </w:r>
-        <w:r>
-          <w:rPr>
-            <w:color w:val="0078D3"/>
-            <w:u w:color="0078D3"/>
-          </w:rPr>
-          <w:t>on</w:t>
-        </w:r>
-        <w:r>
-          <w:rPr>
-            <w:color w:val="0078D3"/>
-            <w:spacing w:val="-7"/>
-            <w:u w:color="0078D3"/>
-          </w:rPr>
-          <w:t xml:space="preserve"> </w:t>
-        </w:r>
-        <w:r>
-          <w:rPr>
-            <w:color w:val="0078D3"/>
-            <w:u w:color="0078D3"/>
-          </w:rPr>
-          <w:t>the</w:t>
-        </w:r>
-        <w:r>
-          <w:rPr>
-            <w:color w:val="0078D3"/>
-            <w:spacing w:val="-6"/>
-            <w:u w:color="0078D3"/>
-          </w:rPr>
-          <w:t xml:space="preserve"> </w:t>
-        </w:r>
-        <w:r>
-          <w:rPr>
-            <w:color w:val="0078D3"/>
-            <w:u w:color="0078D3"/>
-          </w:rPr>
-          <w:t>Apple</w:t>
-        </w:r>
-        <w:r>
-          <w:rPr>
-            <w:color w:val="0078D3"/>
-            <w:spacing w:val="-7"/>
-            <w:u w:color="0078D3"/>
-          </w:rPr>
-          <w:t xml:space="preserve"> </w:t>
-        </w:r>
-        <w:r>
-          <w:rPr>
-            <w:color w:val="0078D3"/>
-            <w:u w:color="0078D3"/>
-          </w:rPr>
-          <w:t>App</w:t>
-        </w:r>
-        <w:r>
-          <w:rPr>
-            <w:color w:val="0078D3"/>
-            <w:spacing w:val="-6"/>
-            <w:u w:color="0078D3"/>
-          </w:rPr>
-          <w:t xml:space="preserve"> </w:t>
-        </w:r>
+      <w:hyperlink r:id="rId10" w:anchor="qr-code">
         <w:r>
           <w:rPr>
             <w:color w:val="0078D3"/>
             <w:spacing w:val="-2"/>
             <w:u w:color="0078D3"/>
           </w:rPr>
-          <w:t>Store</w:t>
+          <w:t>Download the Microsoft 365 app on the Apple App Store</w:t>
         </w:r>
       </w:hyperlink>
     </w:p>
@@ -3080,119 +2946,14 @@
           <w:u w:val="none"/>
         </w:rPr>
       </w:pPr>
-      <w:hyperlink r:id="rId11">
-        <w:r>
-          <w:rPr>
-            <w:color w:val="0078D3"/>
-            <w:u w:color="0078D3"/>
-          </w:rPr>
-          <w:t>Get</w:t>
-        </w:r>
-        <w:r>
-          <w:rPr>
-            <w:color w:val="0078D3"/>
-            <w:spacing w:val="-8"/>
-            <w:u w:color="0078D3"/>
-          </w:rPr>
-          <w:t xml:space="preserve"> </w:t>
-        </w:r>
-        <w:r>
-          <w:rPr>
-            <w:color w:val="0078D3"/>
-            <w:u w:color="0078D3"/>
-          </w:rPr>
-          <w:t>the</w:t>
-        </w:r>
-        <w:r>
-          <w:rPr>
-            <w:color w:val="0078D3"/>
-            <w:spacing w:val="-7"/>
-            <w:u w:color="0078D3"/>
-          </w:rPr>
-          <w:t xml:space="preserve"> </w:t>
-        </w:r>
-        <w:r>
-          <w:rPr>
-            <w:color w:val="0078D3"/>
-            <w:u w:color="0078D3"/>
-          </w:rPr>
-          <w:t>Microsoft</w:t>
-        </w:r>
-        <w:r>
-          <w:rPr>
-            <w:color w:val="0078D3"/>
-            <w:spacing w:val="-6"/>
-            <w:u w:color="0078D3"/>
-          </w:rPr>
-          <w:t xml:space="preserve"> </w:t>
-        </w:r>
-        <w:r>
-          <w:rPr>
-            <w:color w:val="0078D3"/>
-            <w:u w:color="0078D3"/>
-          </w:rPr>
-          <w:t>Copilot</w:t>
-        </w:r>
-        <w:r>
-          <w:rPr>
-            <w:color w:val="0078D3"/>
-            <w:spacing w:val="-7"/>
-            <w:u w:color="0078D3"/>
-          </w:rPr>
-          <w:t xml:space="preserve"> </w:t>
-        </w:r>
-        <w:r>
-          <w:rPr>
-            <w:color w:val="0078D3"/>
-            <w:u w:color="0078D3"/>
-          </w:rPr>
-          <w:t>app</w:t>
-        </w:r>
-        <w:r>
-          <w:rPr>
-            <w:color w:val="0078D3"/>
-            <w:spacing w:val="-6"/>
-            <w:u w:color="0078D3"/>
-          </w:rPr>
-          <w:t xml:space="preserve"> </w:t>
-        </w:r>
-        <w:r>
-          <w:rPr>
-            <w:color w:val="0078D3"/>
-            <w:u w:color="0078D3"/>
-          </w:rPr>
-          <w:t>on</w:t>
-        </w:r>
-        <w:r>
-          <w:rPr>
-            <w:color w:val="0078D3"/>
-            <w:spacing w:val="-7"/>
-            <w:u w:color="0078D3"/>
-          </w:rPr>
-          <w:t xml:space="preserve"> </w:t>
-        </w:r>
-        <w:r>
-          <w:rPr>
-            <w:color w:val="0078D3"/>
-            <w:u w:color="0078D3"/>
-          </w:rPr>
-          <w:t>Google</w:t>
-        </w:r>
-        <w:r>
-          <w:rPr>
-            <w:color w:val="0078D3"/>
-            <w:spacing w:val="-8"/>
-            <w:u w:color="0078D3"/>
-          </w:rPr>
-          <w:t xml:space="preserve"> </w:t>
-        </w:r>
+      <w:hyperlink r:id="rId11" w:anchor="qr-code">
         <w:r>
           <w:rPr>
             <w:color w:val="0078D3"/>
             <w:spacing w:val="-4"/>
             <w:u w:color="0078D3"/>
           </w:rPr>
-          <w:t>Play</w:t>
+          <w:t>Get the Microsoft 365 app on Google Play</w:t>
         </w:r>
       </w:hyperlink>
     </w:p>
@@ -4298,6 +4059,7 @@
   <w:style w:type="character" w:default="1" w:styleId="DefaultParagraphFont">
     <w:name w:val="Default Paragraph Font"/>
     <w:uiPriority w:val="1"/>
+    <w:semiHidden/>
     <w:unhideWhenUsed/>
   </w:style>
   <w:style w:type="table" w:default="1" w:styleId="TableNormal">

</xml_diff>